<commit_message>
added mission objectives and mission statement
</commit_message>
<xml_diff>
--- a/Docs/UserViews/User Views.docx
+++ b/Docs/UserViews/User Views.docx
@@ -2,6 +2,166 @@
 <file path=word/document.xml><?xml version="1.0" encoding="utf-8"?>
 <w:document xmlns:wpc="http://schemas.microsoft.com/office/word/2010/wordprocessingCanvas" xmlns:cx="http://schemas.microsoft.com/office/drawing/2014/chartex" xmlns:cx1="http://schemas.microsoft.com/office/drawing/2015/9/8/chartex" xmlns:cx2="http://schemas.microsoft.com/office/drawing/2015/10/21/chartex" xmlns:cx3="http://schemas.microsoft.com/office/drawing/2016/5/9/chartex" xmlns:cx4="http://schemas.microsoft.com/office/drawing/2016/5/10/chartex" xmlns:cx5="http://schemas.microsoft.com/office/drawing/2016/5/11/chartex" xmlns:cx6="http://schemas.microsoft.com/office/drawing/2016/5/12/chartex" xmlns:cx7="http://schemas.microsoft.com/office/drawing/2016/5/13/chartex" xmlns:cx8="http://schemas.microsoft.com/office/drawing/2016/5/14/chartex" xmlns:mc="http://schemas.openxmlformats.org/markup-compatibility/2006" xmlns:aink="http://schemas.microsoft.com/office/drawing/2016/ink" xmlns:am3d="http://schemas.microsoft.com/office/drawing/2017/model3d" xmlns:o="urn:schemas-microsoft-com:office:office" xmlns:r="http://schemas.openxmlformats.org/officeDocument/2006/relationships" xmlns:m="http://schemas.openxmlformats.org/officeDocument/2006/math" xmlns:v="urn:schemas-microsoft-com:vml" xmlns:wp14="http://schemas.microsoft.com/office/word/2010/wordprocessingDrawing" xmlns:wp="http://schemas.openxmlformats.org/drawingml/2006/wordprocessingDrawing" xmlns:w10="urn:schemas-microsoft-com:office:word" xmlns:w="http://schemas.openxmlformats.org/wordprocessingml/2006/main" xmlns:w14="http://schemas.microsoft.com/office/word/2010/wordml" xmlns:w15="http://schemas.microsoft.com/office/word/2012/wordml" xmlns:w16cid="http://schemas.microsoft.com/office/word/2016/wordml/cid" xmlns:w16se="http://schemas.microsoft.com/office/word/2015/wordml/symex" xmlns:wpg="http://schemas.microsoft.com/office/word/2010/wordprocessingGroup" xmlns:wpi="http://schemas.microsoft.com/office/word/2010/wordprocessingInk" xmlns:wne="http://schemas.microsoft.com/office/word/2006/wordml" xmlns:wps="http://schemas.microsoft.com/office/word/2010/wordprocessingShape" mc:Ignorable="w14 w15 w16se w16cid wp14">
   <w:body>
+    <w:p>
+      <w:pPr>
+        <w:pStyle w:val="berschrift1"/>
+      </w:pPr>
+      <w:r>
+        <w:t xml:space="preserve">Mission </w:t>
+      </w:r>
+      <w:proofErr w:type="spellStart"/>
+      <w:r>
+        <w:t>statement</w:t>
+      </w:r>
+      <w:proofErr w:type="spellEnd"/>
+      <w:r>
+        <w:t>:</w:t>
+      </w:r>
+    </w:p>
+    <w:p>
+      <w:r>
+        <w:t>Es soll eine Software entstehen, welches die Planung der Mitarbeiter, Vorlesungen und Räume dur</w:t>
+      </w:r>
+      <w:r>
+        <w:t xml:space="preserve">ch </w:t>
+      </w:r>
+      <w:proofErr w:type="spellStart"/>
+      <w:r>
+        <w:t>automatisierung</w:t>
+      </w:r>
+      <w:proofErr w:type="spellEnd"/>
+      <w:r>
+        <w:t xml:space="preserve"> erleichtert.</w:t>
+      </w:r>
+      <w:bookmarkStart w:id="0" w:name="_GoBack"/>
+      <w:bookmarkEnd w:id="0"/>
+    </w:p>
+    <w:p/>
+    <w:p>
+      <w:pPr>
+        <w:pStyle w:val="berschrift1"/>
+      </w:pPr>
+      <w:r>
+        <w:t xml:space="preserve">Mission </w:t>
+      </w:r>
+      <w:proofErr w:type="spellStart"/>
+      <w:r>
+        <w:t>objectives</w:t>
+      </w:r>
+      <w:proofErr w:type="spellEnd"/>
+      <w:r>
+        <w:t>:</w:t>
+      </w:r>
+    </w:p>
+    <w:p>
+      <w:pPr>
+        <w:pStyle w:val="Listenabsatz"/>
+        <w:numPr>
+          <w:ilvl w:val="0"/>
+          <w:numId w:val="9"/>
+        </w:numPr>
+      </w:pPr>
+      <w:r>
+        <w:t>Es muss möglich sein einen neuen Mitarbeiter anzu</w:t>
+      </w:r>
+      <w:r>
+        <w:t>legen und bestehende zu ändern.</w:t>
+      </w:r>
+    </w:p>
+    <w:p>
+      <w:pPr>
+        <w:pStyle w:val="Listenabsatz"/>
+        <w:numPr>
+          <w:ilvl w:val="0"/>
+          <w:numId w:val="9"/>
+        </w:numPr>
+      </w:pPr>
+      <w:r>
+        <w:t xml:space="preserve">Es muss möglich </w:t>
+      </w:r>
+      <w:proofErr w:type="gramStart"/>
+      <w:r>
+        <w:t>sein neue Vorlesungen</w:t>
+      </w:r>
+      <w:proofErr w:type="gramEnd"/>
+      <w:r>
+        <w:t xml:space="preserve"> anzu</w:t>
+      </w:r>
+      <w:r>
+        <w:t>legen und bestehende zu ändern.</w:t>
+      </w:r>
+    </w:p>
+    <w:p>
+      <w:pPr>
+        <w:pStyle w:val="Listenabsatz"/>
+        <w:numPr>
+          <w:ilvl w:val="0"/>
+          <w:numId w:val="9"/>
+        </w:numPr>
+      </w:pPr>
+      <w:r>
+        <w:t xml:space="preserve">Es muss möglich </w:t>
+      </w:r>
+      <w:proofErr w:type="gramStart"/>
+      <w:r>
+        <w:t>sein Räu</w:t>
+      </w:r>
+      <w:r>
+        <w:t>me</w:t>
+      </w:r>
+      <w:proofErr w:type="gramEnd"/>
+      <w:r>
+        <w:t xml:space="preserve"> für Vorlesungen einzuplanen.</w:t>
+      </w:r>
+    </w:p>
+    <w:p>
+      <w:pPr>
+        <w:pStyle w:val="Listenabsatz"/>
+        <w:numPr>
+          <w:ilvl w:val="0"/>
+          <w:numId w:val="9"/>
+        </w:numPr>
+      </w:pPr>
+      <w:r>
+        <w:t xml:space="preserve">Es muss möglich </w:t>
+      </w:r>
+      <w:proofErr w:type="gramStart"/>
+      <w:r>
+        <w:t>sein Vorlesunge</w:t>
+      </w:r>
+      <w:r>
+        <w:t>n</w:t>
+      </w:r>
+      <w:proofErr w:type="gramEnd"/>
+      <w:r>
+        <w:t xml:space="preserve"> für Studiengänge einzuplanen.</w:t>
+      </w:r>
+    </w:p>
+    <w:p>
+      <w:pPr>
+        <w:pStyle w:val="Listenabsatz"/>
+        <w:numPr>
+          <w:ilvl w:val="0"/>
+          <w:numId w:val="9"/>
+        </w:numPr>
+      </w:pPr>
+      <w:r>
+        <w:t xml:space="preserve">Es muss möglich </w:t>
+      </w:r>
+      <w:proofErr w:type="gramStart"/>
+      <w:r>
+        <w:t>sein verschiedene Formen</w:t>
+      </w:r>
+      <w:proofErr w:type="gramEnd"/>
+      <w:r>
+        <w:t xml:space="preserve"> der Ausgabe zu generieren.</w:t>
+      </w:r>
+    </w:p>
+    <w:p>
+      <w:pPr>
+        <w:pStyle w:val="berschrift1"/>
+      </w:pPr>
+    </w:p>
     <w:p>
       <w:pPr>
         <w:pStyle w:val="berschrift1"/>
@@ -384,8 +544,6 @@
       <w:r>
         <w:t>n können, welche Vorlesungen mir</w:t>
       </w:r>
-      <w:bookmarkStart w:id="0" w:name="_GoBack"/>
-      <w:bookmarkEnd w:id="0"/>
       <w:r>
         <w:t xml:space="preserve"> zugeordnet sind</w:t>
       </w:r>
@@ -683,6 +841,119 @@
 <file path=word/numbering.xml><?xml version="1.0" encoding="utf-8"?>
 <w:numbering xmlns:wpc="http://schemas.microsoft.com/office/word/2010/wordprocessingCanvas" xmlns:cx="http://schemas.microsoft.com/office/drawing/2014/chartex" xmlns:cx1="http://schemas.microsoft.com/office/drawing/2015/9/8/chartex" xmlns:cx2="http://schemas.microsoft.com/office/drawing/2015/10/21/chartex" xmlns:cx3="http://schemas.microsoft.com/office/drawing/2016/5/9/chartex" xmlns:cx4="http://schemas.microsoft.com/office/drawing/2016/5/10/chartex" xmlns:cx5="http://schemas.microsoft.com/office/drawing/2016/5/11/chartex" xmlns:cx6="http://schemas.microsoft.com/office/drawing/2016/5/12/chartex" xmlns:cx7="http://schemas.microsoft.com/office/drawing/2016/5/13/chartex" xmlns:cx8="http://schemas.microsoft.com/office/drawing/2016/5/14/chartex" xmlns:mc="http://schemas.openxmlformats.org/markup-compatibility/2006" xmlns:aink="http://schemas.microsoft.com/office/drawing/2016/ink" xmlns:am3d="http://schemas.microsoft.com/office/drawing/2017/model3d" xmlns:o="urn:schemas-microsoft-com:office:office" xmlns:r="http://schemas.openxmlformats.org/officeDocument/2006/relationships" xmlns:m="http://schemas.openxmlformats.org/officeDocument/2006/math" xmlns:v="urn:schemas-microsoft-com:vml" xmlns:wp14="http://schemas.microsoft.com/office/word/2010/wordprocessingDrawing" xmlns:wp="http://schemas.openxmlformats.org/drawingml/2006/wordprocessingDrawing" xmlns:w10="urn:schemas-microsoft-com:office:word" xmlns:w="http://schemas.openxmlformats.org/wordprocessingml/2006/main" xmlns:w14="http://schemas.microsoft.com/office/word/2010/wordml" xmlns:w15="http://schemas.microsoft.com/office/word/2012/wordml" xmlns:w16cid="http://schemas.microsoft.com/office/word/2016/wordml/cid" xmlns:w16se="http://schemas.microsoft.com/office/word/2015/wordml/symex" xmlns:wpg="http://schemas.microsoft.com/office/word/2010/wordprocessingGroup" xmlns:wpi="http://schemas.microsoft.com/office/word/2010/wordprocessingInk" xmlns:wne="http://schemas.microsoft.com/office/word/2006/wordml" xmlns:wps="http://schemas.microsoft.com/office/word/2010/wordprocessingShape" mc:Ignorable="w14 w15 w16se w16cid wp14">
   <w:abstractNum w:abstractNumId="0" w15:restartNumberingAfterBreak="0">
+    <w:nsid w:val="04BB1B6C"/>
+    <w:multiLevelType w:val="hybridMultilevel"/>
+    <w:tmpl w:val="762AAE24"/>
+    <w:lvl w:ilvl="0" w:tplc="04070001">
+      <w:start w:val="1"/>
+      <w:numFmt w:val="bullet"/>
+      <w:lvlText w:val=""/>
+      <w:lvlJc w:val="left"/>
+      <w:pPr>
+        <w:ind w:left="720" w:hanging="360"/>
+      </w:pPr>
+      <w:rPr>
+        <w:rFonts w:ascii="Symbol" w:hAnsi="Symbol" w:hint="default"/>
+      </w:rPr>
+    </w:lvl>
+    <w:lvl w:ilvl="1" w:tplc="04070003" w:tentative="1">
+      <w:start w:val="1"/>
+      <w:numFmt w:val="bullet"/>
+      <w:lvlText w:val="o"/>
+      <w:lvlJc w:val="left"/>
+      <w:pPr>
+        <w:ind w:left="1440" w:hanging="360"/>
+      </w:pPr>
+      <w:rPr>
+        <w:rFonts w:ascii="Courier New" w:hAnsi="Courier New" w:cs="Courier New" w:hint="default"/>
+      </w:rPr>
+    </w:lvl>
+    <w:lvl w:ilvl="2" w:tplc="04070005" w:tentative="1">
+      <w:start w:val="1"/>
+      <w:numFmt w:val="bullet"/>
+      <w:lvlText w:val=""/>
+      <w:lvlJc w:val="left"/>
+      <w:pPr>
+        <w:ind w:left="2160" w:hanging="360"/>
+      </w:pPr>
+      <w:rPr>
+        <w:rFonts w:ascii="Wingdings" w:hAnsi="Wingdings" w:hint="default"/>
+      </w:rPr>
+    </w:lvl>
+    <w:lvl w:ilvl="3" w:tplc="04070001" w:tentative="1">
+      <w:start w:val="1"/>
+      <w:numFmt w:val="bullet"/>
+      <w:lvlText w:val=""/>
+      <w:lvlJc w:val="left"/>
+      <w:pPr>
+        <w:ind w:left="2880" w:hanging="360"/>
+      </w:pPr>
+      <w:rPr>
+        <w:rFonts w:ascii="Symbol" w:hAnsi="Symbol" w:hint="default"/>
+      </w:rPr>
+    </w:lvl>
+    <w:lvl w:ilvl="4" w:tplc="04070003" w:tentative="1">
+      <w:start w:val="1"/>
+      <w:numFmt w:val="bullet"/>
+      <w:lvlText w:val="o"/>
+      <w:lvlJc w:val="left"/>
+      <w:pPr>
+        <w:ind w:left="3600" w:hanging="360"/>
+      </w:pPr>
+      <w:rPr>
+        <w:rFonts w:ascii="Courier New" w:hAnsi="Courier New" w:cs="Courier New" w:hint="default"/>
+      </w:rPr>
+    </w:lvl>
+    <w:lvl w:ilvl="5" w:tplc="04070005" w:tentative="1">
+      <w:start w:val="1"/>
+      <w:numFmt w:val="bullet"/>
+      <w:lvlText w:val=""/>
+      <w:lvlJc w:val="left"/>
+      <w:pPr>
+        <w:ind w:left="4320" w:hanging="360"/>
+      </w:pPr>
+      <w:rPr>
+        <w:rFonts w:ascii="Wingdings" w:hAnsi="Wingdings" w:hint="default"/>
+      </w:rPr>
+    </w:lvl>
+    <w:lvl w:ilvl="6" w:tplc="04070001" w:tentative="1">
+      <w:start w:val="1"/>
+      <w:numFmt w:val="bullet"/>
+      <w:lvlText w:val=""/>
+      <w:lvlJc w:val="left"/>
+      <w:pPr>
+        <w:ind w:left="5040" w:hanging="360"/>
+      </w:pPr>
+      <w:rPr>
+        <w:rFonts w:ascii="Symbol" w:hAnsi="Symbol" w:hint="default"/>
+      </w:rPr>
+    </w:lvl>
+    <w:lvl w:ilvl="7" w:tplc="04070003" w:tentative="1">
+      <w:start w:val="1"/>
+      <w:numFmt w:val="bullet"/>
+      <w:lvlText w:val="o"/>
+      <w:lvlJc w:val="left"/>
+      <w:pPr>
+        <w:ind w:left="5760" w:hanging="360"/>
+      </w:pPr>
+      <w:rPr>
+        <w:rFonts w:ascii="Courier New" w:hAnsi="Courier New" w:cs="Courier New" w:hint="default"/>
+      </w:rPr>
+    </w:lvl>
+    <w:lvl w:ilvl="8" w:tplc="04070005" w:tentative="1">
+      <w:start w:val="1"/>
+      <w:numFmt w:val="bullet"/>
+      <w:lvlText w:val=""/>
+      <w:lvlJc w:val="left"/>
+      <w:pPr>
+        <w:ind w:left="6480" w:hanging="360"/>
+      </w:pPr>
+      <w:rPr>
+        <w:rFonts w:ascii="Wingdings" w:hAnsi="Wingdings" w:hint="default"/>
+      </w:rPr>
+    </w:lvl>
+  </w:abstractNum>
+  <w:abstractNum w:abstractNumId="1" w15:restartNumberingAfterBreak="0">
     <w:nsid w:val="06F6491F"/>
     <w:multiLevelType w:val="hybridMultilevel"/>
     <w:tmpl w:val="52B41894"/>
@@ -771,7 +1042,7 @@
       </w:pPr>
     </w:lvl>
   </w:abstractNum>
-  <w:abstractNum w:abstractNumId="1" w15:restartNumberingAfterBreak="0">
+  <w:abstractNum w:abstractNumId="2" w15:restartNumberingAfterBreak="0">
     <w:nsid w:val="076D1F5B"/>
     <w:multiLevelType w:val="hybridMultilevel"/>
     <w:tmpl w:val="428EBE98"/>
@@ -884,7 +1155,7 @@
       </w:rPr>
     </w:lvl>
   </w:abstractNum>
-  <w:abstractNum w:abstractNumId="2" w15:restartNumberingAfterBreak="0">
+  <w:abstractNum w:abstractNumId="3" w15:restartNumberingAfterBreak="0">
     <w:nsid w:val="0AF056FA"/>
     <w:multiLevelType w:val="hybridMultilevel"/>
     <w:tmpl w:val="D6587914"/>
@@ -997,7 +1268,7 @@
       </w:rPr>
     </w:lvl>
   </w:abstractNum>
-  <w:abstractNum w:abstractNumId="3" w15:restartNumberingAfterBreak="0">
+  <w:abstractNum w:abstractNumId="4" w15:restartNumberingAfterBreak="0">
     <w:nsid w:val="1D2C47E3"/>
     <w:multiLevelType w:val="hybridMultilevel"/>
     <w:tmpl w:val="72E2A29E"/>
@@ -1110,7 +1381,7 @@
       </w:rPr>
     </w:lvl>
   </w:abstractNum>
-  <w:abstractNum w:abstractNumId="4" w15:restartNumberingAfterBreak="0">
+  <w:abstractNum w:abstractNumId="5" w15:restartNumberingAfterBreak="0">
     <w:nsid w:val="31177FC7"/>
     <w:multiLevelType w:val="hybridMultilevel"/>
     <w:tmpl w:val="E70ECB76"/>
@@ -1223,7 +1494,7 @@
       </w:rPr>
     </w:lvl>
   </w:abstractNum>
-  <w:abstractNum w:abstractNumId="5" w15:restartNumberingAfterBreak="0">
+  <w:abstractNum w:abstractNumId="6" w15:restartNumberingAfterBreak="0">
     <w:nsid w:val="3214791E"/>
     <w:multiLevelType w:val="hybridMultilevel"/>
     <w:tmpl w:val="A9A246E4"/>
@@ -1336,7 +1607,7 @@
       </w:rPr>
     </w:lvl>
   </w:abstractNum>
-  <w:abstractNum w:abstractNumId="6" w15:restartNumberingAfterBreak="0">
+  <w:abstractNum w:abstractNumId="7" w15:restartNumberingAfterBreak="0">
     <w:nsid w:val="4BEB302A"/>
     <w:multiLevelType w:val="hybridMultilevel"/>
     <w:tmpl w:val="F3F6D5BA"/>
@@ -1449,7 +1720,7 @@
       </w:rPr>
     </w:lvl>
   </w:abstractNum>
-  <w:abstractNum w:abstractNumId="7" w15:restartNumberingAfterBreak="0">
+  <w:abstractNum w:abstractNumId="8" w15:restartNumberingAfterBreak="0">
     <w:nsid w:val="78D255EA"/>
     <w:multiLevelType w:val="hybridMultilevel"/>
     <w:tmpl w:val="A43649E4"/>
@@ -1563,28 +1834,31 @@
     </w:lvl>
   </w:abstractNum>
   <w:num w:numId="1">
-    <w:abstractNumId w:val="0"/>
+    <w:abstractNumId w:val="1"/>
   </w:num>
   <w:num w:numId="2">
+    <w:abstractNumId w:val="5"/>
+  </w:num>
+  <w:num w:numId="3">
+    <w:abstractNumId w:val="6"/>
+  </w:num>
+  <w:num w:numId="4">
+    <w:abstractNumId w:val="3"/>
+  </w:num>
+  <w:num w:numId="5">
     <w:abstractNumId w:val="4"/>
   </w:num>
-  <w:num w:numId="3">
-    <w:abstractNumId w:val="5"/>
+  <w:num w:numId="6">
+    <w:abstractNumId w:val="7"/>
   </w:num>
-  <w:num w:numId="4">
+  <w:num w:numId="7">
     <w:abstractNumId w:val="2"/>
   </w:num>
-  <w:num w:numId="5">
-    <w:abstractNumId w:val="3"/>
+  <w:num w:numId="8">
+    <w:abstractNumId w:val="8"/>
   </w:num>
-  <w:num w:numId="6">
-    <w:abstractNumId w:val="6"/>
-  </w:num>
-  <w:num w:numId="7">
-    <w:abstractNumId w:val="1"/>
-  </w:num>
-  <w:num w:numId="8">
-    <w:abstractNumId w:val="7"/>
+  <w:num w:numId="9">
+    <w:abstractNumId w:val="0"/>
   </w:num>
 </w:numbering>
 </file>

</xml_diff>

<commit_message>
correct some spelling mistakes
</commit_message>
<xml_diff>
--- a/Docs/UserViews/User Views.docx
+++ b/Docs/UserViews/User Views.docx
@@ -20,21 +20,14 @@
     </w:p>
     <w:p>
       <w:r>
-        <w:t>Es soll eine Software entstehen, welches die Planung der Mitarbeiter, Vorlesungen und Räume dur</w:t>
-      </w:r>
-      <w:r>
-        <w:t xml:space="preserve">ch </w:t>
-      </w:r>
-      <w:proofErr w:type="spellStart"/>
-      <w:r>
-        <w:t>automatisierung</w:t>
-      </w:r>
-      <w:proofErr w:type="spellEnd"/>
+        <w:t xml:space="preserve">Es soll eine Software entstehen, welches die Planung der Mitarbeiter, Vorlesungen und Räume durch </w:t>
+      </w:r>
+      <w:r>
+        <w:t>Automatisierung</w:t>
+      </w:r>
       <w:r>
         <w:t xml:space="preserve"> erleichtert.</w:t>
       </w:r>
-      <w:bookmarkStart w:id="0" w:name="_GoBack"/>
-      <w:bookmarkEnd w:id="0"/>
     </w:p>
     <w:p/>
     <w:p>
@@ -62,10 +55,13 @@
         </w:numPr>
       </w:pPr>
       <w:r>
-        <w:t>Es muss möglich sein einen neuen Mitarbeiter anzu</w:t>
-      </w:r>
-      <w:r>
-        <w:t>legen und bestehende zu ändern.</w:t>
+        <w:t>Es muss möglich sein</w:t>
+      </w:r>
+      <w:r>
+        <w:t>,</w:t>
+      </w:r>
+      <w:r>
+        <w:t xml:space="preserve"> einen neuen Mitarbeiter anzulegen und bestehende zu ändern.</w:t>
       </w:r>
     </w:p>
     <w:p>
@@ -77,18 +73,13 @@
         </w:numPr>
       </w:pPr>
       <w:r>
-        <w:t xml:space="preserve">Es muss möglich </w:t>
-      </w:r>
-      <w:proofErr w:type="gramStart"/>
-      <w:r>
-        <w:t>sein neue Vorlesungen</w:t>
-      </w:r>
-      <w:proofErr w:type="gramEnd"/>
-      <w:r>
-        <w:t xml:space="preserve"> anzu</w:t>
-      </w:r>
-      <w:r>
-        <w:t>legen und bestehende zu ändern.</w:t>
+        <w:t>Es muss möglich sein</w:t>
+      </w:r>
+      <w:r>
+        <w:t>,</w:t>
+      </w:r>
+      <w:r>
+        <w:t xml:space="preserve"> neue Vorlesungen anzulegen und bestehende zu ändern.</w:t>
       </w:r>
     </w:p>
     <w:p>
@@ -100,18 +91,13 @@
         </w:numPr>
       </w:pPr>
       <w:r>
-        <w:t xml:space="preserve">Es muss möglich </w:t>
-      </w:r>
-      <w:proofErr w:type="gramStart"/>
-      <w:r>
-        <w:t>sein Räu</w:t>
-      </w:r>
-      <w:r>
-        <w:t>me</w:t>
-      </w:r>
-      <w:proofErr w:type="gramEnd"/>
-      <w:r>
-        <w:t xml:space="preserve"> für Vorlesungen einzuplanen.</w:t>
+        <w:t>Es muss möglich sein</w:t>
+      </w:r>
+      <w:r>
+        <w:t>,</w:t>
+      </w:r>
+      <w:r>
+        <w:t xml:space="preserve"> Räume für Vorlesungen einzuplanen.</w:t>
       </w:r>
     </w:p>
     <w:p>
@@ -123,18 +109,13 @@
         </w:numPr>
       </w:pPr>
       <w:r>
-        <w:t xml:space="preserve">Es muss möglich </w:t>
-      </w:r>
-      <w:proofErr w:type="gramStart"/>
-      <w:r>
-        <w:t>sein Vorlesunge</w:t>
-      </w:r>
-      <w:r>
-        <w:t>n</w:t>
-      </w:r>
-      <w:proofErr w:type="gramEnd"/>
-      <w:r>
-        <w:t xml:space="preserve"> für Studiengänge einzuplanen.</w:t>
+        <w:t>Es muss möglich sein</w:t>
+      </w:r>
+      <w:r>
+        <w:t>,</w:t>
+      </w:r>
+      <w:r>
+        <w:t xml:space="preserve"> Vorlesungen für Studiengänge einzuplanen.</w:t>
       </w:r>
     </w:p>
     <w:p>
@@ -146,15 +127,13 @@
         </w:numPr>
       </w:pPr>
       <w:r>
-        <w:t xml:space="preserve">Es muss möglich </w:t>
-      </w:r>
-      <w:proofErr w:type="gramStart"/>
-      <w:r>
-        <w:t>sein verschiedene Formen</w:t>
-      </w:r>
-      <w:proofErr w:type="gramEnd"/>
-      <w:r>
-        <w:t xml:space="preserve"> der Ausgabe zu generieren.</w:t>
+        <w:t>Es muss möglich sein</w:t>
+      </w:r>
+      <w:r>
+        <w:t>,</w:t>
+      </w:r>
+      <w:r>
+        <w:t xml:space="preserve"> verschiedene Formen der Ausgabe zu generieren.</w:t>
       </w:r>
     </w:p>
     <w:p>
@@ -662,14 +641,14 @@
       <w:r>
         <w:t xml:space="preserve"> erforderlich. Zusätzlich benötigt er </w:t>
       </w:r>
-      <w:proofErr w:type="gramStart"/>
-      <w:r>
-        <w:t>einen View</w:t>
-      </w:r>
-      <w:proofErr w:type="gramEnd"/>
-      <w:r>
-        <w:t xml:space="preserve"> mit Detailinformationen einer jeden Veranstaltung. </w:t>
-      </w:r>
+      <w:r>
+        <w:t>ein</w:t>
+      </w:r>
+      <w:r>
+        <w:t xml:space="preserve"> View mit Detailinformationen einer jeden Veranstaltung. </w:t>
+      </w:r>
+      <w:bookmarkStart w:id="0" w:name="_GoBack"/>
+      <w:bookmarkEnd w:id="0"/>
     </w:p>
     <w:p>
       <w:pPr>

</xml_diff>